<commit_message>
adding photos to word-file
</commit_message>
<xml_diff>
--- a/STI_Allt_om_datorer-main/Svar till STI_Project.docx
+++ b/STI_Allt_om_datorer-main/Svar till STI_Project.docx
@@ -74,12 +74,146 @@
     <w:p>
       <w:pPr>
         <w:pStyle w:val="Normal"/>
-        <w:rPr>
-          <w:rFonts w:ascii="Times New Roman" w:hAnsi="Times New Roman" w:eastAsia="Times New Roman" w:cs="Times New Roman"/>
-          <w:sz w:val="24"/>
-          <w:szCs w:val="24"/>
-        </w:rPr>
-      </w:pPr>
+      </w:pPr>
+      <w:r>
+        <w:drawing>
+          <wp:inline wp14:editId="4368CD0E" wp14:anchorId="4497B5FD">
+            <wp:extent cx="4572000" cy="2857500"/>
+            <wp:effectExtent l="0" t="0" r="0" b="0"/>
+            <wp:docPr id="1788884671" name="" title=""/>
+            <wp:cNvGraphicFramePr>
+              <a:graphicFrameLocks noChangeAspect="1"/>
+            </wp:cNvGraphicFramePr>
+            <a:graphic>
+              <a:graphicData uri="http://schemas.openxmlformats.org/drawingml/2006/picture">
+                <pic:pic>
+                  <pic:nvPicPr>
+                    <pic:cNvPr id="0" name=""/>
+                    <pic:cNvPicPr/>
+                  </pic:nvPicPr>
+                  <pic:blipFill>
+                    <a:blip r:embed="R04abe506d4e64c69">
+                      <a:extLst>
+                        <a:ext xmlns:a="http://schemas.openxmlformats.org/drawingml/2006/main" uri="{28A0092B-C50C-407E-A947-70E740481C1C}">
+                          <a14:useLocalDpi val="0"/>
+                        </a:ext>
+                      </a:extLst>
+                    </a:blip>
+                    <a:stretch>
+                      <a:fillRect/>
+                    </a:stretch>
+                  </pic:blipFill>
+                  <pic:spPr>
+                    <a:xfrm>
+                      <a:off x="0" y="0"/>
+                      <a:ext cx="4572000" cy="2857500"/>
+                    </a:xfrm>
+                    <a:prstGeom prst="rect">
+                      <a:avLst/>
+                    </a:prstGeom>
+                  </pic:spPr>
+                </pic:pic>
+              </a:graphicData>
+            </a:graphic>
+          </wp:inline>
+        </w:drawing>
+      </w:r>
+    </w:p>
+    <w:p>
+      <w:pPr>
+        <w:pStyle w:val="Normal"/>
+      </w:pPr>
+      <w:r>
+        <w:drawing>
+          <wp:inline wp14:editId="504FE30F" wp14:anchorId="2577397B">
+            <wp:extent cx="4572000" cy="2857500"/>
+            <wp:effectExtent l="0" t="0" r="0" b="0"/>
+            <wp:docPr id="734228075" name="" title=""/>
+            <wp:cNvGraphicFramePr>
+              <a:graphicFrameLocks noChangeAspect="1"/>
+            </wp:cNvGraphicFramePr>
+            <a:graphic>
+              <a:graphicData uri="http://schemas.openxmlformats.org/drawingml/2006/picture">
+                <pic:pic>
+                  <pic:nvPicPr>
+                    <pic:cNvPr id="0" name=""/>
+                    <pic:cNvPicPr/>
+                  </pic:nvPicPr>
+                  <pic:blipFill>
+                    <a:blip r:embed="R280f865e4d174afd">
+                      <a:extLst>
+                        <a:ext xmlns:a="http://schemas.openxmlformats.org/drawingml/2006/main" uri="{28A0092B-C50C-407E-A947-70E740481C1C}">
+                          <a14:useLocalDpi val="0"/>
+                        </a:ext>
+                      </a:extLst>
+                    </a:blip>
+                    <a:stretch>
+                      <a:fillRect/>
+                    </a:stretch>
+                  </pic:blipFill>
+                  <pic:spPr>
+                    <a:xfrm>
+                      <a:off x="0" y="0"/>
+                      <a:ext cx="4572000" cy="2857500"/>
+                    </a:xfrm>
+                    <a:prstGeom prst="rect">
+                      <a:avLst/>
+                    </a:prstGeom>
+                  </pic:spPr>
+                </pic:pic>
+              </a:graphicData>
+            </a:graphic>
+          </wp:inline>
+        </w:drawing>
+      </w:r>
+    </w:p>
+    <w:p>
+      <w:pPr>
+        <w:pStyle w:val="Normal"/>
+      </w:pPr>
+      <w:r>
+        <w:drawing>
+          <wp:inline wp14:editId="2EE9507E" wp14:anchorId="4A6890E2">
+            <wp:extent cx="4572000" cy="2857500"/>
+            <wp:effectExtent l="0" t="0" r="0" b="0"/>
+            <wp:docPr id="1243281690" name="" title=""/>
+            <wp:cNvGraphicFramePr>
+              <a:graphicFrameLocks noChangeAspect="1"/>
+            </wp:cNvGraphicFramePr>
+            <a:graphic>
+              <a:graphicData uri="http://schemas.openxmlformats.org/drawingml/2006/picture">
+                <pic:pic>
+                  <pic:nvPicPr>
+                    <pic:cNvPr id="0" name=""/>
+                    <pic:cNvPicPr/>
+                  </pic:nvPicPr>
+                  <pic:blipFill>
+                    <a:blip r:embed="R643f4e658d4043dd">
+                      <a:extLst>
+                        <a:ext xmlns:a="http://schemas.openxmlformats.org/drawingml/2006/main" uri="{28A0092B-C50C-407E-A947-70E740481C1C}">
+                          <a14:useLocalDpi val="0"/>
+                        </a:ext>
+                      </a:extLst>
+                    </a:blip>
+                    <a:stretch>
+                      <a:fillRect/>
+                    </a:stretch>
+                  </pic:blipFill>
+                  <pic:spPr>
+                    <a:xfrm>
+                      <a:off x="0" y="0"/>
+                      <a:ext cx="4572000" cy="2857500"/>
+                    </a:xfrm>
+                    <a:prstGeom prst="rect">
+                      <a:avLst/>
+                    </a:prstGeom>
+                  </pic:spPr>
+                </pic:pic>
+              </a:graphicData>
+            </a:graphic>
+          </wp:inline>
+        </w:drawing>
+      </w:r>
     </w:p>
     <w:p>
       <w:pPr>
@@ -1860,7 +1994,7 @@
           <w:lang w:val="sv-SE"/>
         </w:rPr>
       </w:pPr>
-      <w:hyperlink r:id="R8df8cf9c963146b5">
+      <w:hyperlink r:id="Rf0643fdec944448b">
         <w:r>
           <w:rPr>
             <w:rStyle w:val="Hyperlink"/>
@@ -2274,7 +2408,7 @@
           <w:lang w:val="sv-SE"/>
         </w:rPr>
       </w:pPr>
-      <w:hyperlink r:id="R499b2c13fdff4f38">
+      <w:hyperlink r:id="R8c68a07ef5b44fab">
         <w:r>
           <w:rPr>
             <w:rStyle w:val="Hyperlink"/>
@@ -2907,7 +3041,7 @@
           <w:lang w:val="sv-SE"/>
         </w:rPr>
       </w:pPr>
-      <w:hyperlink r:id="R319fcb8ec0f646bf">
+      <w:hyperlink r:id="R3645234cb86041c8">
         <w:r>
           <w:rPr>
             <w:rStyle w:val="Hyperlink"/>
@@ -3632,7 +3766,7 @@
           <w:lang w:val="sv-SE"/>
         </w:rPr>
       </w:pPr>
-      <w:hyperlink r:id="R26b17a7dd07e48e5">
+      <w:hyperlink r:id="R3fe7b84e1a0e48b5">
         <w:r>
           <w:rPr>
             <w:rStyle w:val="Hyperlink"/>
@@ -3729,7 +3863,7 @@
           <w:lang w:val="sv-SE"/>
         </w:rPr>
       </w:pPr>
-      <w:hyperlink r:id="R2977000ea1b94e39">
+      <w:hyperlink r:id="Rbef655e575f74dde">
         <w:r>
           <w:rPr>
             <w:rStyle w:val="Hyperlink"/>
@@ -4314,7 +4448,7 @@
           <w:lang w:val="sv-SE"/>
         </w:rPr>
       </w:pPr>
-      <w:hyperlink r:id="R37016d3ad9af4a7c">
+      <w:hyperlink r:id="Rf3a2312d267d4787">
         <w:r>
           <w:rPr>
             <w:rStyle w:val="Hyperlink"/>

</xml_diff>